<commit_message>
fix: :bug: braintree is now stripe
</commit_message>
<xml_diff>
--- a/wip/semana 4/LISTA DE ACTIVIDADES_v1.0 (1).docx
+++ b/wip/semana 4/LISTA DE ACTIVIDADES_v1.0 (1).docx
@@ -1,6 +1,6 @@
 
 <file path=word/document.xml><?xml version="1.0" encoding="utf-8"?>
-<w:document xmlns:wpc="http://schemas.microsoft.com/office/word/2010/wordprocessingCanvas" xmlns:cx="http://schemas.microsoft.com/office/drawing/2014/chartex" xmlns:cx1="http://schemas.microsoft.com/office/drawing/2015/9/8/chartex" xmlns:cx2="http://schemas.microsoft.com/office/drawing/2015/10/21/chartex" xmlns:cx3="http://schemas.microsoft.com/office/drawing/2016/5/9/chartex" xmlns:cx4="http://schemas.microsoft.com/office/drawing/2016/5/10/chartex" xmlns:cx5="http://schemas.microsoft.com/office/drawing/2016/5/11/chartex" xmlns:cx6="http://schemas.microsoft.com/office/drawing/2016/5/12/chartex" xmlns:cx7="http://schemas.microsoft.com/office/drawing/2016/5/13/chartex" xmlns:cx8="http://schemas.microsoft.com/office/drawing/2016/5/14/chartex" xmlns:mc="http://schemas.openxmlformats.org/markup-compatibility/2006" xmlns:aink="http://schemas.microsoft.com/office/drawing/2016/ink" xmlns:am3d="http://schemas.microsoft.com/office/drawing/2017/model3d" xmlns:o="urn:schemas-microsoft-com:office:office" xmlns:oel="http://schemas.microsoft.com/office/2019/extlst" xmlns:r="http://schemas.openxmlformats.org/officeDocument/2006/relationships" xmlns:m="http://schemas.openxmlformats.org/officeDocument/2006/math" xmlns:v="urn:schemas-microsoft-com:vml" xmlns:wp14="http://schemas.microsoft.com/office/word/2010/wordprocessingDrawing" xmlns:wp="http://schemas.openxmlformats.org/drawingml/2006/wordprocessingDrawing" xmlns:w10="urn:schemas-microsoft-com:office:word" xmlns:w="http://schemas.openxmlformats.org/wordprocessingml/2006/main" xmlns:w14="http://schemas.microsoft.com/office/word/2010/wordml" xmlns:w15="http://schemas.microsoft.com/office/word/2012/wordml" xmlns:w16cex="http://schemas.microsoft.com/office/word/2018/wordml/cex" xmlns:w16cid="http://schemas.microsoft.com/office/word/2016/wordml/cid" xmlns:w16="http://schemas.microsoft.com/office/word/2018/wordml" xmlns:w16du="http://schemas.microsoft.com/office/word/2023/wordml/word16du" xmlns:w16sdtdh="http://schemas.microsoft.com/office/word/2020/wordml/sdtdatahash" xmlns:w16sdtfl="http://schemas.microsoft.com/office/word/2024/wordml/sdtformatlock" xmlns:w16se="http://schemas.microsoft.com/office/word/2015/wordml/symex" xmlns:wpg="http://schemas.microsoft.com/office/word/2010/wordprocessingGroup" xmlns:wpi="http://schemas.microsoft.com/office/word/2010/wordprocessingInk" xmlns:wne="http://schemas.microsoft.com/office/word/2006/wordml" xmlns:wps="http://schemas.microsoft.com/office/word/2010/wordprocessingShape" mc:Ignorable="w14 w15 w16se w16cid w16 w16cex w16sdtdh w16sdtfl w16du wp14">
+<w:document xmlns:wpc="http://schemas.microsoft.com/office/word/2010/wordprocessingCanvas" xmlns:cx="http://schemas.microsoft.com/office/drawing/2014/chartex" xmlns:cx1="http://schemas.microsoft.com/office/drawing/2015/9/8/chartex" xmlns:cx2="http://schemas.microsoft.com/office/drawing/2015/10/21/chartex" xmlns:cx3="http://schemas.microsoft.com/office/drawing/2016/5/9/chartex" xmlns:cx4="http://schemas.microsoft.com/office/drawing/2016/5/10/chartex" xmlns:cx5="http://schemas.microsoft.com/office/drawing/2016/5/11/chartex" xmlns:cx6="http://schemas.microsoft.com/office/drawing/2016/5/12/chartex" xmlns:cx7="http://schemas.microsoft.com/office/drawing/2016/5/13/chartex" xmlns:cx8="http://schemas.microsoft.com/office/drawing/2016/5/14/chartex" xmlns:mc="http://schemas.openxmlformats.org/markup-compatibility/2006" xmlns:aink="http://schemas.microsoft.com/office/drawing/2016/ink" xmlns:am3d="http://schemas.microsoft.com/office/drawing/2017/model3d" xmlns:o="urn:schemas-microsoft-com:office:office" xmlns:r="http://schemas.openxmlformats.org/officeDocument/2006/relationships" xmlns:m="http://schemas.openxmlformats.org/officeDocument/2006/math" xmlns:v="urn:schemas-microsoft-com:vml" xmlns:wp14="http://schemas.microsoft.com/office/word/2010/wordprocessingDrawing" xmlns:wp="http://schemas.openxmlformats.org/drawingml/2006/wordprocessingDrawing" xmlns:w10="urn:schemas-microsoft-com:office:word" xmlns:w="http://schemas.openxmlformats.org/wordprocessingml/2006/main" xmlns:w14="http://schemas.microsoft.com/office/word/2010/wordml" xmlns:w15="http://schemas.microsoft.com/office/word/2012/wordml" xmlns:w16cex="http://schemas.microsoft.com/office/word/2018/wordml/cex" xmlns:w16cid="http://schemas.microsoft.com/office/word/2016/wordml/cid" xmlns:w16="http://schemas.microsoft.com/office/word/2018/wordml" xmlns:w16sdtdh="http://schemas.microsoft.com/office/word/2020/wordml/sdtdatahash" xmlns:w16se="http://schemas.microsoft.com/office/word/2015/wordml/symex" xmlns:wpg="http://schemas.microsoft.com/office/word/2010/wordprocessingGroup" xmlns:wpi="http://schemas.microsoft.com/office/word/2010/wordprocessingInk" xmlns:wne="http://schemas.microsoft.com/office/word/2006/wordml" xmlns:wps="http://schemas.microsoft.com/office/word/2010/wordprocessingShape" mc:Ignorable="w14 w15 w16se w16cid w16 w16cex w16sdtdh wp14">
   <w:body>
     <w:p>
       <w:pPr>
@@ -589,18 +589,7 @@
                 <w:szCs w:val="20"/>
                 <w:lang w:val="es-PA"/>
               </w:rPr>
-              <w:t>Preparación</w:t>
-            </w:r>
-            <w:r>
-              <w:rPr>
-                <w:rFonts w:cs="Arial"/>
-                <w:bCs/>
-                <w:color w:val="0070C0"/>
-                <w:sz w:val="20"/>
-                <w:szCs w:val="20"/>
-                <w:lang w:val="es-PA"/>
-              </w:rPr>
-              <w:t xml:space="preserve"> del equipo en el uso de las herramientas seleccionadas (</w:t>
+              <w:t>Preparación del equipo en el uso de las herramientas seleccionadas (</w:t>
             </w:r>
             <w:proofErr w:type="spellStart"/>
             <w:r>
@@ -928,18 +917,7 @@
                 <w:szCs w:val="20"/>
                 <w:lang w:val="es-PA"/>
               </w:rPr>
-              <w:t>Traducción del modelo entidad-relación a clases en Python que representen las entidades y sus relaciones</w:t>
-            </w:r>
-            <w:r>
-              <w:rPr>
-                <w:rFonts w:cs="Arial"/>
-                <w:bCs/>
-                <w:color w:val="0070C0"/>
-                <w:sz w:val="20"/>
-                <w:szCs w:val="20"/>
-                <w:lang w:val="es-PA"/>
-              </w:rPr>
-              <w:t>.</w:t>
+              <w:t>Traducción del modelo entidad-relación a clases en Python que representen las entidades y sus relaciones.</w:t>
             </w:r>
           </w:p>
         </w:tc>
@@ -1193,7 +1171,6 @@
                 <w:lang w:val="es-PA"/>
               </w:rPr>
             </w:pPr>
-            <w:proofErr w:type="spellStart"/>
             <w:r>
               <w:rPr>
                 <w:rFonts w:cs="Arial"/>
@@ -1205,7 +1182,6 @@
               </w:rPr>
               <w:t>Repositorios</w:t>
             </w:r>
-            <w:proofErr w:type="spellEnd"/>
           </w:p>
         </w:tc>
       </w:tr>
@@ -2393,7 +2369,6 @@
                 <w:lang w:val="es-PA"/>
               </w:rPr>
             </w:pPr>
-            <w:proofErr w:type="spellStart"/>
             <w:r>
               <w:rPr>
                 <w:rFonts w:cs="Arial"/>
@@ -2405,7 +2380,6 @@
               </w:rPr>
               <w:t>Repositorios</w:t>
             </w:r>
-            <w:proofErr w:type="spellEnd"/>
           </w:p>
         </w:tc>
       </w:tr>
@@ -2863,7 +2837,6 @@
                 <w:lang w:val="es-PA"/>
               </w:rPr>
             </w:pPr>
-            <w:proofErr w:type="spellStart"/>
             <w:r>
               <w:rPr>
                 <w:rFonts w:cs="Arial"/>
@@ -2875,7 +2848,6 @@
               </w:rPr>
               <w:t>Repositorios</w:t>
             </w:r>
-            <w:proofErr w:type="spellEnd"/>
           </w:p>
         </w:tc>
       </w:tr>
@@ -3203,7 +3175,7 @@
                 <w:szCs w:val="20"/>
                 <w:lang w:val="es-PA"/>
               </w:rPr>
-              <w:t>braintree</w:t>
+              <w:t>stripe</w:t>
             </w:r>
             <w:proofErr w:type="spellEnd"/>
             <w:r>
@@ -6791,6 +6763,7 @@
             <w:tblPr>
               <w:tblW w:w="0" w:type="auto"/>
               <w:tblCellSpacing w:w="15" w:type="dxa"/>
+              <w:tblLayout w:type="fixed"/>
               <w:tblCellMar>
                 <w:top w:w="15" w:type="dxa"/>
                 <w:left w:w="15" w:type="dxa"/>
@@ -7174,6 +7147,7 @@
             <w:tblPr>
               <w:tblW w:w="0" w:type="auto"/>
               <w:tblCellSpacing w:w="15" w:type="dxa"/>
+              <w:tblLayout w:type="fixed"/>
               <w:tblCellMar>
                 <w:top w:w="15" w:type="dxa"/>
                 <w:left w:w="15" w:type="dxa"/>
@@ -7353,6 +7327,7 @@
             <w:tblPr>
               <w:tblW w:w="0" w:type="auto"/>
               <w:tblCellSpacing w:w="15" w:type="dxa"/>
+              <w:tblLayout w:type="fixed"/>
               <w:tblCellMar>
                 <w:top w:w="15" w:type="dxa"/>
                 <w:left w:w="15" w:type="dxa"/>
@@ -7508,6 +7483,7 @@
             <w:tblPr>
               <w:tblW w:w="0" w:type="auto"/>
               <w:tblCellSpacing w:w="15" w:type="dxa"/>
+              <w:tblLayout w:type="fixed"/>
               <w:tblCellMar>
                 <w:top w:w="15" w:type="dxa"/>
                 <w:left w:w="15" w:type="dxa"/>
@@ -7557,6 +7533,7 @@
             <w:tblPr>
               <w:tblW w:w="0" w:type="auto"/>
               <w:tblCellSpacing w:w="15" w:type="dxa"/>
+              <w:tblLayout w:type="fixed"/>
               <w:tblCellMar>
                 <w:top w:w="15" w:type="dxa"/>
                 <w:left w:w="15" w:type="dxa"/>
@@ -7667,7 +7644,7 @@
 </file>
 
 <file path=word/endnotes.xml><?xml version="1.0" encoding="utf-8"?>
-<w:endnotes xmlns:wpc="http://schemas.microsoft.com/office/word/2010/wordprocessingCanvas" xmlns:cx="http://schemas.microsoft.com/office/drawing/2014/chartex" xmlns:cx1="http://schemas.microsoft.com/office/drawing/2015/9/8/chartex" xmlns:cx2="http://schemas.microsoft.com/office/drawing/2015/10/21/chartex" xmlns:cx3="http://schemas.microsoft.com/office/drawing/2016/5/9/chartex" xmlns:cx4="http://schemas.microsoft.com/office/drawing/2016/5/10/chartex" xmlns:cx5="http://schemas.microsoft.com/office/drawing/2016/5/11/chartex" xmlns:cx6="http://schemas.microsoft.com/office/drawing/2016/5/12/chartex" xmlns:cx7="http://schemas.microsoft.com/office/drawing/2016/5/13/chartex" xmlns:cx8="http://schemas.microsoft.com/office/drawing/2016/5/14/chartex" xmlns:mc="http://schemas.openxmlformats.org/markup-compatibility/2006" xmlns:aink="http://schemas.microsoft.com/office/drawing/2016/ink" xmlns:am3d="http://schemas.microsoft.com/office/drawing/2017/model3d" xmlns:o="urn:schemas-microsoft-com:office:office" xmlns:oel="http://schemas.microsoft.com/office/2019/extlst" xmlns:r="http://schemas.openxmlformats.org/officeDocument/2006/relationships" xmlns:m="http://schemas.openxmlformats.org/officeDocument/2006/math" xmlns:v="urn:schemas-microsoft-com:vml" xmlns:wp14="http://schemas.microsoft.com/office/word/2010/wordprocessingDrawing" xmlns:wp="http://schemas.openxmlformats.org/drawingml/2006/wordprocessingDrawing" xmlns:w10="urn:schemas-microsoft-com:office:word" xmlns:w="http://schemas.openxmlformats.org/wordprocessingml/2006/main" xmlns:w14="http://schemas.microsoft.com/office/word/2010/wordml" xmlns:w15="http://schemas.microsoft.com/office/word/2012/wordml" xmlns:w16cex="http://schemas.microsoft.com/office/word/2018/wordml/cex" xmlns:w16cid="http://schemas.microsoft.com/office/word/2016/wordml/cid" xmlns:w16="http://schemas.microsoft.com/office/word/2018/wordml" xmlns:w16du="http://schemas.microsoft.com/office/word/2023/wordml/word16du" xmlns:w16sdtdh="http://schemas.microsoft.com/office/word/2020/wordml/sdtdatahash" xmlns:w16sdtfl="http://schemas.microsoft.com/office/word/2024/wordml/sdtformatlock" xmlns:w16se="http://schemas.microsoft.com/office/word/2015/wordml/symex" xmlns:wpg="http://schemas.microsoft.com/office/word/2010/wordprocessingGroup" xmlns:wpi="http://schemas.microsoft.com/office/word/2010/wordprocessingInk" xmlns:wne="http://schemas.microsoft.com/office/word/2006/wordml" xmlns:wps="http://schemas.microsoft.com/office/word/2010/wordprocessingShape" mc:Ignorable="w14 w15 w16se w16cid w16 w16cex w16sdtdh w16sdtfl w16du wp14">
+<w:endnotes xmlns:wpc="http://schemas.microsoft.com/office/word/2010/wordprocessingCanvas" xmlns:cx="http://schemas.microsoft.com/office/drawing/2014/chartex" xmlns:cx1="http://schemas.microsoft.com/office/drawing/2015/9/8/chartex" xmlns:cx2="http://schemas.microsoft.com/office/drawing/2015/10/21/chartex" xmlns:cx3="http://schemas.microsoft.com/office/drawing/2016/5/9/chartex" xmlns:cx4="http://schemas.microsoft.com/office/drawing/2016/5/10/chartex" xmlns:cx5="http://schemas.microsoft.com/office/drawing/2016/5/11/chartex" xmlns:cx6="http://schemas.microsoft.com/office/drawing/2016/5/12/chartex" xmlns:cx7="http://schemas.microsoft.com/office/drawing/2016/5/13/chartex" xmlns:cx8="http://schemas.microsoft.com/office/drawing/2016/5/14/chartex" xmlns:mc="http://schemas.openxmlformats.org/markup-compatibility/2006" xmlns:aink="http://schemas.microsoft.com/office/drawing/2016/ink" xmlns:am3d="http://schemas.microsoft.com/office/drawing/2017/model3d" xmlns:o="urn:schemas-microsoft-com:office:office" xmlns:r="http://schemas.openxmlformats.org/officeDocument/2006/relationships" xmlns:m="http://schemas.openxmlformats.org/officeDocument/2006/math" xmlns:v="urn:schemas-microsoft-com:vml" xmlns:wp14="http://schemas.microsoft.com/office/word/2010/wordprocessingDrawing" xmlns:wp="http://schemas.openxmlformats.org/drawingml/2006/wordprocessingDrawing" xmlns:w10="urn:schemas-microsoft-com:office:word" xmlns:w="http://schemas.openxmlformats.org/wordprocessingml/2006/main" xmlns:w14="http://schemas.microsoft.com/office/word/2010/wordml" xmlns:w15="http://schemas.microsoft.com/office/word/2012/wordml" xmlns:w16cex="http://schemas.microsoft.com/office/word/2018/wordml/cex" xmlns:w16cid="http://schemas.microsoft.com/office/word/2016/wordml/cid" xmlns:w16="http://schemas.microsoft.com/office/word/2018/wordml" xmlns:w16sdtdh="http://schemas.microsoft.com/office/word/2020/wordml/sdtdatahash" xmlns:w16se="http://schemas.microsoft.com/office/word/2015/wordml/symex" xmlns:wpg="http://schemas.microsoft.com/office/word/2010/wordprocessingGroup" xmlns:wpi="http://schemas.microsoft.com/office/word/2010/wordprocessingInk" xmlns:wne="http://schemas.microsoft.com/office/word/2006/wordml" xmlns:wps="http://schemas.microsoft.com/office/word/2010/wordprocessingShape" mc:Ignorable="w14 w15 w16se w16cid w16 w16cex w16sdtdh wp14">
   <w:endnote w:type="separator" w:id="-1">
     <w:p>
       <w:pPr>
@@ -7692,7 +7669,7 @@
 </file>
 
 <file path=word/footer1.xml><?xml version="1.0" encoding="utf-8"?>
-<w:ftr xmlns:wpc="http://schemas.microsoft.com/office/word/2010/wordprocessingCanvas" xmlns:cx="http://schemas.microsoft.com/office/drawing/2014/chartex" xmlns:cx1="http://schemas.microsoft.com/office/drawing/2015/9/8/chartex" xmlns:cx2="http://schemas.microsoft.com/office/drawing/2015/10/21/chartex" xmlns:cx3="http://schemas.microsoft.com/office/drawing/2016/5/9/chartex" xmlns:cx4="http://schemas.microsoft.com/office/drawing/2016/5/10/chartex" xmlns:cx5="http://schemas.microsoft.com/office/drawing/2016/5/11/chartex" xmlns:cx6="http://schemas.microsoft.com/office/drawing/2016/5/12/chartex" xmlns:cx7="http://schemas.microsoft.com/office/drawing/2016/5/13/chartex" xmlns:cx8="http://schemas.microsoft.com/office/drawing/2016/5/14/chartex" xmlns:mc="http://schemas.openxmlformats.org/markup-compatibility/2006" xmlns:aink="http://schemas.microsoft.com/office/drawing/2016/ink" xmlns:am3d="http://schemas.microsoft.com/office/drawing/2017/model3d" xmlns:o="urn:schemas-microsoft-com:office:office" xmlns:oel="http://schemas.microsoft.com/office/2019/extlst" xmlns:r="http://schemas.openxmlformats.org/officeDocument/2006/relationships" xmlns:m="http://schemas.openxmlformats.org/officeDocument/2006/math" xmlns:v="urn:schemas-microsoft-com:vml" xmlns:wp14="http://schemas.microsoft.com/office/word/2010/wordprocessingDrawing" xmlns:wp="http://schemas.openxmlformats.org/drawingml/2006/wordprocessingDrawing" xmlns:w10="urn:schemas-microsoft-com:office:word" xmlns:w="http://schemas.openxmlformats.org/wordprocessingml/2006/main" xmlns:w14="http://schemas.microsoft.com/office/word/2010/wordml" xmlns:w15="http://schemas.microsoft.com/office/word/2012/wordml" xmlns:w16cex="http://schemas.microsoft.com/office/word/2018/wordml/cex" xmlns:w16cid="http://schemas.microsoft.com/office/word/2016/wordml/cid" xmlns:w16="http://schemas.microsoft.com/office/word/2018/wordml" xmlns:w16du="http://schemas.microsoft.com/office/word/2023/wordml/word16du" xmlns:w16sdtdh="http://schemas.microsoft.com/office/word/2020/wordml/sdtdatahash" xmlns:w16sdtfl="http://schemas.microsoft.com/office/word/2024/wordml/sdtformatlock" xmlns:w16se="http://schemas.microsoft.com/office/word/2015/wordml/symex" xmlns:wpg="http://schemas.microsoft.com/office/word/2010/wordprocessingGroup" xmlns:wpi="http://schemas.microsoft.com/office/word/2010/wordprocessingInk" xmlns:wne="http://schemas.microsoft.com/office/word/2006/wordml" xmlns:wps="http://schemas.microsoft.com/office/word/2010/wordprocessingShape" mc:Ignorable="w14 w15 w16se w16cid w16 w16cex w16sdtdh w16sdtfl w16du wp14">
+<w:ftr xmlns:wpc="http://schemas.microsoft.com/office/word/2010/wordprocessingCanvas" xmlns:cx="http://schemas.microsoft.com/office/drawing/2014/chartex" xmlns:cx1="http://schemas.microsoft.com/office/drawing/2015/9/8/chartex" xmlns:cx2="http://schemas.microsoft.com/office/drawing/2015/10/21/chartex" xmlns:cx3="http://schemas.microsoft.com/office/drawing/2016/5/9/chartex" xmlns:cx4="http://schemas.microsoft.com/office/drawing/2016/5/10/chartex" xmlns:cx5="http://schemas.microsoft.com/office/drawing/2016/5/11/chartex" xmlns:cx6="http://schemas.microsoft.com/office/drawing/2016/5/12/chartex" xmlns:cx7="http://schemas.microsoft.com/office/drawing/2016/5/13/chartex" xmlns:cx8="http://schemas.microsoft.com/office/drawing/2016/5/14/chartex" xmlns:mc="http://schemas.openxmlformats.org/markup-compatibility/2006" xmlns:aink="http://schemas.microsoft.com/office/drawing/2016/ink" xmlns:am3d="http://schemas.microsoft.com/office/drawing/2017/model3d" xmlns:o="urn:schemas-microsoft-com:office:office" xmlns:r="http://schemas.openxmlformats.org/officeDocument/2006/relationships" xmlns:m="http://schemas.openxmlformats.org/officeDocument/2006/math" xmlns:v="urn:schemas-microsoft-com:vml" xmlns:wp14="http://schemas.microsoft.com/office/word/2010/wordprocessingDrawing" xmlns:wp="http://schemas.openxmlformats.org/drawingml/2006/wordprocessingDrawing" xmlns:w10="urn:schemas-microsoft-com:office:word" xmlns:w="http://schemas.openxmlformats.org/wordprocessingml/2006/main" xmlns:w14="http://schemas.microsoft.com/office/word/2010/wordml" xmlns:w15="http://schemas.microsoft.com/office/word/2012/wordml" xmlns:w16cex="http://schemas.microsoft.com/office/word/2018/wordml/cex" xmlns:w16cid="http://schemas.microsoft.com/office/word/2016/wordml/cid" xmlns:w16="http://schemas.microsoft.com/office/word/2018/wordml" xmlns:w16sdtdh="http://schemas.microsoft.com/office/word/2020/wordml/sdtdatahash" xmlns:w16se="http://schemas.microsoft.com/office/word/2015/wordml/symex" xmlns:wpg="http://schemas.microsoft.com/office/word/2010/wordprocessingGroup" xmlns:wpi="http://schemas.microsoft.com/office/word/2010/wordprocessingInk" xmlns:wne="http://schemas.microsoft.com/office/word/2006/wordml" xmlns:wps="http://schemas.microsoft.com/office/word/2010/wordprocessingShape" mc:Ignorable="w14 w15 w16se w16cid w16 w16cex w16sdtdh wp14">
   <w:p>
     <w:pPr>
       <w:pStyle w:val="Piedepgina"/>
@@ -7749,14 +7726,27 @@
     <w:r>
       <w:t xml:space="preserve"> de </w:t>
     </w:r>
-    <w:fldSimple w:instr=" NUMPAGES   \* MERGEFORMAT ">
-      <w:r>
-        <w:rPr>
-          <w:noProof/>
-        </w:rPr>
-        <w:t>1</w:t>
-      </w:r>
-    </w:fldSimple>
+    <w:r>
+      <w:fldChar w:fldCharType="begin"/>
+    </w:r>
+    <w:r>
+      <w:instrText xml:space="preserve"> NUMPAGES   \* MERGEFORMAT </w:instrText>
+    </w:r>
+    <w:r>
+      <w:fldChar w:fldCharType="separate"/>
+    </w:r>
+    <w:r>
+      <w:rPr>
+        <w:noProof/>
+      </w:rPr>
+      <w:t>1</w:t>
+    </w:r>
+    <w:r>
+      <w:rPr>
+        <w:noProof/>
+      </w:rPr>
+      <w:fldChar w:fldCharType="end"/>
+    </w:r>
   </w:p>
   <w:p>
     <w:pPr>
@@ -7785,7 +7775,7 @@
 </file>
 
 <file path=word/footnotes.xml><?xml version="1.0" encoding="utf-8"?>
-<w:footnotes xmlns:wpc="http://schemas.microsoft.com/office/word/2010/wordprocessingCanvas" xmlns:cx="http://schemas.microsoft.com/office/drawing/2014/chartex" xmlns:cx1="http://schemas.microsoft.com/office/drawing/2015/9/8/chartex" xmlns:cx2="http://schemas.microsoft.com/office/drawing/2015/10/21/chartex" xmlns:cx3="http://schemas.microsoft.com/office/drawing/2016/5/9/chartex" xmlns:cx4="http://schemas.microsoft.com/office/drawing/2016/5/10/chartex" xmlns:cx5="http://schemas.microsoft.com/office/drawing/2016/5/11/chartex" xmlns:cx6="http://schemas.microsoft.com/office/drawing/2016/5/12/chartex" xmlns:cx7="http://schemas.microsoft.com/office/drawing/2016/5/13/chartex" xmlns:cx8="http://schemas.microsoft.com/office/drawing/2016/5/14/chartex" xmlns:mc="http://schemas.openxmlformats.org/markup-compatibility/2006" xmlns:aink="http://schemas.microsoft.com/office/drawing/2016/ink" xmlns:am3d="http://schemas.microsoft.com/office/drawing/2017/model3d" xmlns:o="urn:schemas-microsoft-com:office:office" xmlns:oel="http://schemas.microsoft.com/office/2019/extlst" xmlns:r="http://schemas.openxmlformats.org/officeDocument/2006/relationships" xmlns:m="http://schemas.openxmlformats.org/officeDocument/2006/math" xmlns:v="urn:schemas-microsoft-com:vml" xmlns:wp14="http://schemas.microsoft.com/office/word/2010/wordprocessingDrawing" xmlns:wp="http://schemas.openxmlformats.org/drawingml/2006/wordprocessingDrawing" xmlns:w10="urn:schemas-microsoft-com:office:word" xmlns:w="http://schemas.openxmlformats.org/wordprocessingml/2006/main" xmlns:w14="http://schemas.microsoft.com/office/word/2010/wordml" xmlns:w15="http://schemas.microsoft.com/office/word/2012/wordml" xmlns:w16cex="http://schemas.microsoft.com/office/word/2018/wordml/cex" xmlns:w16cid="http://schemas.microsoft.com/office/word/2016/wordml/cid" xmlns:w16="http://schemas.microsoft.com/office/word/2018/wordml" xmlns:w16du="http://schemas.microsoft.com/office/word/2023/wordml/word16du" xmlns:w16sdtdh="http://schemas.microsoft.com/office/word/2020/wordml/sdtdatahash" xmlns:w16sdtfl="http://schemas.microsoft.com/office/word/2024/wordml/sdtformatlock" xmlns:w16se="http://schemas.microsoft.com/office/word/2015/wordml/symex" xmlns:wpg="http://schemas.microsoft.com/office/word/2010/wordprocessingGroup" xmlns:wpi="http://schemas.microsoft.com/office/word/2010/wordprocessingInk" xmlns:wne="http://schemas.microsoft.com/office/word/2006/wordml" xmlns:wps="http://schemas.microsoft.com/office/word/2010/wordprocessingShape" mc:Ignorable="w14 w15 w16se w16cid w16 w16cex w16sdtdh w16sdtfl w16du wp14">
+<w:footnotes xmlns:wpc="http://schemas.microsoft.com/office/word/2010/wordprocessingCanvas" xmlns:cx="http://schemas.microsoft.com/office/drawing/2014/chartex" xmlns:cx1="http://schemas.microsoft.com/office/drawing/2015/9/8/chartex" xmlns:cx2="http://schemas.microsoft.com/office/drawing/2015/10/21/chartex" xmlns:cx3="http://schemas.microsoft.com/office/drawing/2016/5/9/chartex" xmlns:cx4="http://schemas.microsoft.com/office/drawing/2016/5/10/chartex" xmlns:cx5="http://schemas.microsoft.com/office/drawing/2016/5/11/chartex" xmlns:cx6="http://schemas.microsoft.com/office/drawing/2016/5/12/chartex" xmlns:cx7="http://schemas.microsoft.com/office/drawing/2016/5/13/chartex" xmlns:cx8="http://schemas.microsoft.com/office/drawing/2016/5/14/chartex" xmlns:mc="http://schemas.openxmlformats.org/markup-compatibility/2006" xmlns:aink="http://schemas.microsoft.com/office/drawing/2016/ink" xmlns:am3d="http://schemas.microsoft.com/office/drawing/2017/model3d" xmlns:o="urn:schemas-microsoft-com:office:office" xmlns:r="http://schemas.openxmlformats.org/officeDocument/2006/relationships" xmlns:m="http://schemas.openxmlformats.org/officeDocument/2006/math" xmlns:v="urn:schemas-microsoft-com:vml" xmlns:wp14="http://schemas.microsoft.com/office/word/2010/wordprocessingDrawing" xmlns:wp="http://schemas.openxmlformats.org/drawingml/2006/wordprocessingDrawing" xmlns:w10="urn:schemas-microsoft-com:office:word" xmlns:w="http://schemas.openxmlformats.org/wordprocessingml/2006/main" xmlns:w14="http://schemas.microsoft.com/office/word/2010/wordml" xmlns:w15="http://schemas.microsoft.com/office/word/2012/wordml" xmlns:w16cex="http://schemas.microsoft.com/office/word/2018/wordml/cex" xmlns:w16cid="http://schemas.microsoft.com/office/word/2016/wordml/cid" xmlns:w16="http://schemas.microsoft.com/office/word/2018/wordml" xmlns:w16sdtdh="http://schemas.microsoft.com/office/word/2020/wordml/sdtdatahash" xmlns:w16se="http://schemas.microsoft.com/office/word/2015/wordml/symex" xmlns:wpg="http://schemas.microsoft.com/office/word/2010/wordprocessingGroup" xmlns:wpi="http://schemas.microsoft.com/office/word/2010/wordprocessingInk" xmlns:wne="http://schemas.microsoft.com/office/word/2006/wordml" xmlns:wps="http://schemas.microsoft.com/office/word/2010/wordprocessingShape" mc:Ignorable="w14 w15 w16se w16cid w16 w16cex w16sdtdh wp14">
   <w:footnote w:type="separator" w:id="-1">
     <w:p>
       <w:pPr>
@@ -7810,7 +7800,7 @@
 </file>
 
 <file path=word/header1.xml><?xml version="1.0" encoding="utf-8"?>
-<w:hdr xmlns:wpc="http://schemas.microsoft.com/office/word/2010/wordprocessingCanvas" xmlns:cx="http://schemas.microsoft.com/office/drawing/2014/chartex" xmlns:cx1="http://schemas.microsoft.com/office/drawing/2015/9/8/chartex" xmlns:cx2="http://schemas.microsoft.com/office/drawing/2015/10/21/chartex" xmlns:cx3="http://schemas.microsoft.com/office/drawing/2016/5/9/chartex" xmlns:cx4="http://schemas.microsoft.com/office/drawing/2016/5/10/chartex" xmlns:cx5="http://schemas.microsoft.com/office/drawing/2016/5/11/chartex" xmlns:cx6="http://schemas.microsoft.com/office/drawing/2016/5/12/chartex" xmlns:cx7="http://schemas.microsoft.com/office/drawing/2016/5/13/chartex" xmlns:cx8="http://schemas.microsoft.com/office/drawing/2016/5/14/chartex" xmlns:mc="http://schemas.openxmlformats.org/markup-compatibility/2006" xmlns:aink="http://schemas.microsoft.com/office/drawing/2016/ink" xmlns:am3d="http://schemas.microsoft.com/office/drawing/2017/model3d" xmlns:o="urn:schemas-microsoft-com:office:office" xmlns:oel="http://schemas.microsoft.com/office/2019/extlst" xmlns:r="http://schemas.openxmlformats.org/officeDocument/2006/relationships" xmlns:m="http://schemas.openxmlformats.org/officeDocument/2006/math" xmlns:v="urn:schemas-microsoft-com:vml" xmlns:wp14="http://schemas.microsoft.com/office/word/2010/wordprocessingDrawing" xmlns:wp="http://schemas.openxmlformats.org/drawingml/2006/wordprocessingDrawing" xmlns:w10="urn:schemas-microsoft-com:office:word" xmlns:w="http://schemas.openxmlformats.org/wordprocessingml/2006/main" xmlns:w14="http://schemas.microsoft.com/office/word/2010/wordml" xmlns:w15="http://schemas.microsoft.com/office/word/2012/wordml" xmlns:w16cex="http://schemas.microsoft.com/office/word/2018/wordml/cex" xmlns:w16cid="http://schemas.microsoft.com/office/word/2016/wordml/cid" xmlns:w16="http://schemas.microsoft.com/office/word/2018/wordml" xmlns:w16du="http://schemas.microsoft.com/office/word/2023/wordml/word16du" xmlns:w16sdtdh="http://schemas.microsoft.com/office/word/2020/wordml/sdtdatahash" xmlns:w16sdtfl="http://schemas.microsoft.com/office/word/2024/wordml/sdtformatlock" xmlns:w16se="http://schemas.microsoft.com/office/word/2015/wordml/symex" xmlns:wpg="http://schemas.microsoft.com/office/word/2010/wordprocessingGroup" xmlns:wpi="http://schemas.microsoft.com/office/word/2010/wordprocessingInk" xmlns:wne="http://schemas.microsoft.com/office/word/2006/wordml" xmlns:wps="http://schemas.microsoft.com/office/word/2010/wordprocessingShape" mc:Ignorable="w14 w15 w16se w16cid w16 w16cex w16sdtdh w16sdtfl w16du wp14">
+<w:hdr xmlns:wpc="http://schemas.microsoft.com/office/word/2010/wordprocessingCanvas" xmlns:cx="http://schemas.microsoft.com/office/drawing/2014/chartex" xmlns:cx1="http://schemas.microsoft.com/office/drawing/2015/9/8/chartex" xmlns:cx2="http://schemas.microsoft.com/office/drawing/2015/10/21/chartex" xmlns:cx3="http://schemas.microsoft.com/office/drawing/2016/5/9/chartex" xmlns:cx4="http://schemas.microsoft.com/office/drawing/2016/5/10/chartex" xmlns:cx5="http://schemas.microsoft.com/office/drawing/2016/5/11/chartex" xmlns:cx6="http://schemas.microsoft.com/office/drawing/2016/5/12/chartex" xmlns:cx7="http://schemas.microsoft.com/office/drawing/2016/5/13/chartex" xmlns:cx8="http://schemas.microsoft.com/office/drawing/2016/5/14/chartex" xmlns:mc="http://schemas.openxmlformats.org/markup-compatibility/2006" xmlns:aink="http://schemas.microsoft.com/office/drawing/2016/ink" xmlns:am3d="http://schemas.microsoft.com/office/drawing/2017/model3d" xmlns:o="urn:schemas-microsoft-com:office:office" xmlns:r="http://schemas.openxmlformats.org/officeDocument/2006/relationships" xmlns:m="http://schemas.openxmlformats.org/officeDocument/2006/math" xmlns:v="urn:schemas-microsoft-com:vml" xmlns:wp14="http://schemas.microsoft.com/office/word/2010/wordprocessingDrawing" xmlns:wp="http://schemas.openxmlformats.org/drawingml/2006/wordprocessingDrawing" xmlns:w10="urn:schemas-microsoft-com:office:word" xmlns:w="http://schemas.openxmlformats.org/wordprocessingml/2006/main" xmlns:w14="http://schemas.microsoft.com/office/word/2010/wordml" xmlns:w15="http://schemas.microsoft.com/office/word/2012/wordml" xmlns:w16cex="http://schemas.microsoft.com/office/word/2018/wordml/cex" xmlns:w16cid="http://schemas.microsoft.com/office/word/2016/wordml/cid" xmlns:w16="http://schemas.microsoft.com/office/word/2018/wordml" xmlns:w16sdtdh="http://schemas.microsoft.com/office/word/2020/wordml/sdtdatahash" xmlns:w16se="http://schemas.microsoft.com/office/word/2015/wordml/symex" xmlns:wpg="http://schemas.microsoft.com/office/word/2010/wordprocessingGroup" xmlns:wpi="http://schemas.microsoft.com/office/word/2010/wordprocessingInk" xmlns:wne="http://schemas.microsoft.com/office/word/2006/wordml" xmlns:wps="http://schemas.microsoft.com/office/word/2010/wordprocessingShape" mc:Ignorable="w14 w15 w16se w16cid w16 w16cex w16sdtdh wp14">
   <w:p>
     <w:pPr>
       <w:pStyle w:val="Encabezado"/>
@@ -7843,7 +7833,7 @@
 </file>
 
 <file path=word/styles.xml><?xml version="1.0" encoding="utf-8"?>
-<w:styles xmlns:mc="http://schemas.openxmlformats.org/markup-compatibility/2006" xmlns:r="http://schemas.openxmlformats.org/officeDocument/2006/relationships" xmlns:w="http://schemas.openxmlformats.org/wordprocessingml/2006/main" xmlns:w14="http://schemas.microsoft.com/office/word/2010/wordml" xmlns:w15="http://schemas.microsoft.com/office/word/2012/wordml" xmlns:w16cex="http://schemas.microsoft.com/office/word/2018/wordml/cex" xmlns:w16cid="http://schemas.microsoft.com/office/word/2016/wordml/cid" xmlns:w16="http://schemas.microsoft.com/office/word/2018/wordml" xmlns:w16du="http://schemas.microsoft.com/office/word/2023/wordml/word16du" xmlns:w16sdtdh="http://schemas.microsoft.com/office/word/2020/wordml/sdtdatahash" xmlns:w16sdtfl="http://schemas.microsoft.com/office/word/2024/wordml/sdtformatlock" xmlns:w16se="http://schemas.microsoft.com/office/word/2015/wordml/symex" mc:Ignorable="w14 w15 w16se w16cid w16 w16cex w16sdtdh w16sdtfl w16du">
+<w:styles xmlns:mc="http://schemas.openxmlformats.org/markup-compatibility/2006" xmlns:r="http://schemas.openxmlformats.org/officeDocument/2006/relationships" xmlns:w="http://schemas.openxmlformats.org/wordprocessingml/2006/main" xmlns:w14="http://schemas.microsoft.com/office/word/2010/wordml" xmlns:w15="http://schemas.microsoft.com/office/word/2012/wordml" xmlns:w16cex="http://schemas.microsoft.com/office/word/2018/wordml/cex" xmlns:w16cid="http://schemas.microsoft.com/office/word/2016/wordml/cid" xmlns:w16="http://schemas.microsoft.com/office/word/2018/wordml" xmlns:w16sdtdh="http://schemas.microsoft.com/office/word/2020/wordml/sdtdatahash" xmlns:w16se="http://schemas.microsoft.com/office/word/2015/wordml/symex" mc:Ignorable="w14 w15 w16se w16cid w16 w16cex w16sdtdh">
   <w:docDefaults>
     <w:rPrDefault>
       <w:rPr>
@@ -8251,6 +8241,7 @@
   <w:style w:type="character" w:default="1" w:styleId="Fuentedeprrafopredeter">
     <w:name w:val="Default Paragraph Font"/>
     <w:uiPriority w:val="1"/>
+    <w:semiHidden/>
     <w:unhideWhenUsed/>
   </w:style>
   <w:style w:type="table" w:default="1" w:styleId="Tablanormal">

</xml_diff>